<commit_message>
spring mvc get params
</commit_message>
<xml_diff>
--- a/linux.docx
+++ b/linux.docx
@@ -105,19 +105,63 @@
     <w:p>
       <w:pPr>
         <w:rPr>
+          <w:rFonts w:ascii="微软雅黑" w:eastAsia="微软雅黑" w:hAnsi="微软雅黑"/>
+          <w:color w:val="4F4F4F"/>
+          <w:shd w:val="clear" w:color="auto" w:fill="FFFFFF"/>
+        </w:rPr>
+      </w:pPr>
+      <w:r>
+        <w:rPr>
+          <w:rFonts w:ascii="微软雅黑" w:eastAsia="微软雅黑" w:hAnsi="微软雅黑" w:hint="eastAsia"/>
+          <w:color w:val="4F4F4F"/>
+          <w:shd w:val="clear" w:color="auto" w:fill="FFFFFF"/>
+        </w:rPr>
+        <w:t>跳转到当前行的第一个字符：在当前行按“0”。</w:t>
+      </w:r>
+    </w:p>
+    <w:p>
+      <w:pPr>
+        <w:rPr>
+          <w:rFonts w:ascii="微软雅黑" w:eastAsia="微软雅黑" w:hAnsi="微软雅黑"/>
+          <w:color w:val="4F4F4F"/>
+          <w:shd w:val="clear" w:color="auto" w:fill="FFFFFF"/>
+        </w:rPr>
+      </w:pPr>
+      <w:r>
+        <w:rPr>
+          <w:rFonts w:ascii="微软雅黑" w:eastAsia="微软雅黑" w:hAnsi="微软雅黑" w:hint="eastAsia"/>
+          <w:color w:val="4F4F4F"/>
+          <w:shd w:val="clear" w:color="auto" w:fill="FFFFFF"/>
+        </w:rPr>
+        <w:t>2.scp命令：复制文件到另一台</w:t>
+      </w:r>
+      <w:proofErr w:type="spellStart"/>
+      <w:r>
+        <w:rPr>
+          <w:rFonts w:ascii="微软雅黑" w:eastAsia="微软雅黑" w:hAnsi="微软雅黑" w:hint="eastAsia"/>
+          <w:color w:val="4F4F4F"/>
+          <w:shd w:val="clear" w:color="auto" w:fill="FFFFFF"/>
+        </w:rPr>
+        <w:t>linux</w:t>
+      </w:r>
+      <w:proofErr w:type="spellEnd"/>
+      <w:r>
+        <w:rPr>
+          <w:rFonts w:ascii="微软雅黑" w:eastAsia="微软雅黑" w:hAnsi="微软雅黑" w:hint="eastAsia"/>
+          <w:color w:val="4F4F4F"/>
+          <w:shd w:val="clear" w:color="auto" w:fill="FFFFFF"/>
+        </w:rPr>
+        <w:t>机器上。</w:t>
+      </w:r>
+    </w:p>
+    <w:p>
+      <w:pPr>
+        <w:rPr>
           <w:rFonts w:hint="eastAsia"/>
         </w:rPr>
       </w:pPr>
       <w:bookmarkStart w:id="0" w:name="_GoBack"/>
       <w:bookmarkEnd w:id="0"/>
-      <w:r>
-        <w:rPr>
-          <w:rFonts w:ascii="微软雅黑" w:eastAsia="微软雅黑" w:hAnsi="微软雅黑" w:hint="eastAsia"/>
-          <w:color w:val="4F4F4F"/>
-          <w:shd w:val="clear" w:color="auto" w:fill="FFFFFF"/>
-        </w:rPr>
-        <w:t>跳转到当前行的第一个字符：在当前行按“0”。</w:t>
-      </w:r>
     </w:p>
     <w:sectPr>
       <w:pgSz w:w="11906" w:h="16838"/>
@@ -181,7 +225,7 @@
     </w:rPrDefault>
     <w:pPrDefault/>
   </w:docDefaults>
-  <w:latentStyles w:defLockedState="0" w:defUIPriority="99" w:defSemiHidden="0" w:defUnhideWhenUsed="0" w:defQFormat="0" w:count="375">
+  <w:latentStyles w:defLockedState="0" w:defUIPriority="99" w:defSemiHidden="0" w:defUnhideWhenUsed="0" w:defQFormat="0" w:count="376">
     <w:lsdException w:name="Normal" w:uiPriority="0" w:qFormat="1"/>
     <w:lsdException w:name="heading 1" w:uiPriority="9" w:qFormat="1"/>
     <w:lsdException w:name="heading 2" w:semiHidden="1" w:uiPriority="9" w:unhideWhenUsed="1" w:qFormat="1"/>
@@ -287,7 +331,6 @@
     <w:lsdException w:name="HTML Sample" w:semiHidden="1" w:unhideWhenUsed="1"/>
     <w:lsdException w:name="HTML Typewriter" w:semiHidden="1" w:unhideWhenUsed="1"/>
     <w:lsdException w:name="HTML Variable" w:semiHidden="1" w:unhideWhenUsed="1"/>
-    <w:lsdException w:name="Normal Table" w:semiHidden="1" w:unhideWhenUsed="1"/>
     <w:lsdException w:name="annotation subject" w:semiHidden="1" w:unhideWhenUsed="1"/>
     <w:lsdException w:name="No List" w:semiHidden="1" w:unhideWhenUsed="1"/>
     <w:lsdException w:name="Outline List 1" w:semiHidden="1" w:unhideWhenUsed="1"/>
@@ -334,10 +377,8 @@
     <w:lsdException w:name="Table Subtle 2" w:semiHidden="1" w:unhideWhenUsed="1"/>
     <w:lsdException w:name="Table Web 1" w:semiHidden="1" w:unhideWhenUsed="1"/>
     <w:lsdException w:name="Table Web 2" w:semiHidden="1" w:unhideWhenUsed="1"/>
-    <w:lsdException w:name="Table Web 3" w:semiHidden="1" w:unhideWhenUsed="1"/>
     <w:lsdException w:name="Balloon Text" w:semiHidden="1" w:unhideWhenUsed="1"/>
     <w:lsdException w:name="Table Grid" w:uiPriority="59"/>
-    <w:lsdException w:name="Table Theme" w:semiHidden="1" w:unhideWhenUsed="1"/>
     <w:lsdException w:name="Placeholder Text" w:semiHidden="1"/>
     <w:lsdException w:name="No Spacing" w:uiPriority="1" w:qFormat="1"/>
     <w:lsdException w:name="Light Shading" w:uiPriority="60"/>
@@ -557,6 +598,7 @@
     <w:lsdException w:name="Smart Hyperlink" w:semiHidden="1" w:unhideWhenUsed="1"/>
     <w:lsdException w:name="Hashtag" w:semiHidden="1" w:unhideWhenUsed="1"/>
     <w:lsdException w:name="Unresolved Mention" w:semiHidden="1" w:unhideWhenUsed="1"/>
+    <w:lsdException w:name="Smart Link" w:semiHidden="1" w:unhideWhenUsed="1"/>
   </w:latentStyles>
   <w:style w:type="paragraph" w:default="1" w:styleId="a">
     <w:name w:val="Normal"/>

</xml_diff>